<commit_message>
correccion componente de seguridad
</commit_message>
<xml_diff>
--- a/SIGOFCv3/Archivos/Plantilla/Capacitacion/Capacitacion_Constancia_Plantilla.docx
+++ b/SIGOFCv3/Archivos/Plantilla/Capacitacion/Capacitacion_Constancia_Plantilla.docx
@@ -16,13 +16,160 @@
         <mc:AlternateContent>
           <mc:Choice Requires="wps">
             <w:drawing>
-              <wp:anchor distT="0" distB="0" distL="114300" distR="114300" simplePos="0" relativeHeight="251661312" behindDoc="0" locked="0" layoutInCell="1" allowOverlap="1" wp14:anchorId="4A2CAC62" wp14:editId="4946C44C">
+              <wp:anchor distT="0" distB="0" distL="114300" distR="114300" simplePos="0" relativeHeight="251659264" behindDoc="0" locked="0" layoutInCell="1" allowOverlap="1" wp14:anchorId="535C9273" wp14:editId="76DBD194">
                 <wp:simplePos x="0" y="0"/>
                 <wp:positionH relativeFrom="margin">
-                  <wp:posOffset>540309</wp:posOffset>
+                  <wp:align>center</wp:align>
                 </wp:positionH>
                 <wp:positionV relativeFrom="paragraph">
-                  <wp:posOffset>1806625</wp:posOffset>
+                  <wp:posOffset>818947</wp:posOffset>
+                </wp:positionV>
+                <wp:extent cx="4126230" cy="914400"/>
+                <wp:effectExtent l="0" t="0" r="0" b="0"/>
+                <wp:wrapSquare wrapText="bothSides"/>
+                <wp:docPr id="4" name="Cuadro de texto 2"/>
+                <wp:cNvGraphicFramePr/>
+                <a:graphic xmlns:a="http://schemas.openxmlformats.org/drawingml/2006/main">
+                  <a:graphicData uri="http://schemas.microsoft.com/office/word/2010/wordprocessingShape">
+                    <wps:wsp>
+                      <wps:cNvSpPr txBox="1"/>
+                      <wps:spPr>
+                        <a:xfrm>
+                          <a:off x="0" y="0"/>
+                          <a:ext cx="4126230" cy="914400"/>
+                        </a:xfrm>
+                        <a:prstGeom prst="rect">
+                          <a:avLst/>
+                        </a:prstGeom>
+                        <a:noFill/>
+                        <a:ln>
+                          <a:noFill/>
+                        </a:ln>
+                        <a:effectLst/>
+                      </wps:spPr>
+                      <wps:style>
+                        <a:lnRef idx="0">
+                          <a:schemeClr val="accent1"/>
+                        </a:lnRef>
+                        <a:fillRef idx="0">
+                          <a:schemeClr val="accent1"/>
+                        </a:fillRef>
+                        <a:effectRef idx="0">
+                          <a:schemeClr val="accent1"/>
+                        </a:effectRef>
+                        <a:fontRef idx="minor">
+                          <a:schemeClr val="dk1"/>
+                        </a:fontRef>
+                      </wps:style>
+                      <wps:txbx>
+                        <w:txbxContent>
+                          <w:p>
+                            <w:pPr>
+                              <w:jc w:val="center"/>
+                              <w:rPr>
+                                <w:rFonts w:ascii="Proxima Nova" w:hAnsi="Proxima Nova"/>
+                                <w:b/>
+                                <w:color w:val="007C4B"/>
+                                <w:sz w:val="80"/>
+                              </w:rPr>
+                            </w:pPr>
+                            <w:r>
+                              <w:rPr>
+                                <w:rFonts w:ascii="Proxima Nova" w:hAnsi="Proxima Nova"/>
+                                <w:b/>
+                                <w:color w:val="007C4B"/>
+                                <w:sz w:val="80"/>
+                              </w:rPr>
+                              <w:t>CONSTANCIA</w:t>
+                            </w:r>
+                          </w:p>
+                        </w:txbxContent>
+                      </wps:txbx>
+                      <wps:bodyPr rot="0" spcFirstLastPara="0" vertOverflow="overflow" horzOverflow="overflow" vert="horz" wrap="none" lIns="91440" tIns="45720" rIns="91440" bIns="45720" numCol="1" spcCol="0" rtlCol="0" fromWordArt="0" anchor="t" anchorCtr="0" forceAA="0" compatLnSpc="1">
+                        <a:prstTxWarp prst="textNoShape">
+                          <a:avLst/>
+                        </a:prstTxWarp>
+                        <a:noAutofit/>
+                      </wps:bodyPr>
+                    </wps:wsp>
+                  </a:graphicData>
+                </a:graphic>
+              </wp:anchor>
+            </w:drawing>
+          </mc:Choice>
+          <mc:Fallback>
+            <w:pict>
+              <v:shapetype w14:anchorId="535C9273" id="_x0000_t202" coordsize="21600,21600" o:spt="202" path="m,l,21600r21600,l21600,xe">
+                <v:stroke joinstyle="miter"/>
+                <v:path gradientshapeok="t" o:connecttype="rect"/>
+              </v:shapetype>
+              <v:shape id="Cuadro de texto 2" o:spid="_x0000_s1026" type="#_x0000_t202" style="position:absolute;margin-left:0;margin-top:64.5pt;width:324.9pt;height:1in;z-index:251659264;visibility:visible;mso-wrap-style:none;mso-wrap-distance-left:9pt;mso-wrap-distance-top:0;mso-wrap-distance-right:9pt;mso-wrap-distance-bottom:0;mso-position-horizontal:center;mso-position-horizontal-relative:margin;mso-position-vertical:absolute;mso-position-vertical-relative:text;v-text-anchor:top" o:gfxdata="UEsDBBQABgAIAAAAIQC2gziS/gAAAOEBAAATAAAAW0NvbnRlbnRfVHlwZXNdLnhtbJSRQU7DMBBF&#10;90jcwfIWJU67QAgl6YK0S0CoHGBkTxKLZGx5TGhvj5O2G0SRWNoz/78nu9wcxkFMGNg6quQqL6RA&#10;0s5Y6ir5vt9lD1JwBDIwOMJKHpHlpr69KfdHjyxSmriSfYz+USnWPY7AufNIadK6MEJMx9ApD/oD&#10;OlTrorhX2lFEilmcO2RdNtjC5xDF9pCuTyYBB5bi6bQ4syoJ3g9WQ0ymaiLzg5KdCXlKLjvcW893&#10;SUOqXwnz5DrgnHtJTxOsQfEKIT7DmDSUCaxw7Rqn8787ZsmRM9e2VmPeBN4uqYvTtW7jvijg9N/y&#10;JsXecLq0q+WD6m8AAAD//wMAUEsDBBQABgAIAAAAIQA4/SH/1gAAAJQBAAALAAAAX3JlbHMvLnJl&#10;bHOkkMFqwzAMhu+DvYPRfXGawxijTi+j0GvpHsDYimMaW0Yy2fr2M4PBMnrbUb/Q94l/f/hMi1qR&#10;JVI2sOt6UJgd+ZiDgffL8ekFlFSbvV0oo4EbChzGx4f9GRdb25HMsYhqlCwG5lrLq9biZkxWOiqY&#10;22YiTra2kYMu1l1tQD30/bPm3wwYN0x18gb45AdQl1tp5j/sFB2T0FQ7R0nTNEV3j6o9feQzro1i&#10;OWA14Fm+Q8a1a8+Bvu/d/dMb2JY5uiPbhG/ktn4cqGU/er3pcvwCAAD//wMAUEsDBBQABgAIAAAA&#10;IQD4QT+oXAIAADIFAAAOAAAAZHJzL2Uyb0RvYy54bWysVEuP2jAQvlfqf7B8LwFKt1tEWFFWVJXQ&#10;7qpstWfj2BDV8Vj2QEJ/fcdOeJT2slUvjjPv+eYbT+6ayrC98qEEm/NBr8+ZshKK0m5y/v158e6W&#10;s4DCFsKAVTk/qMDvpm/fTGo3VkPYgimUZxTEhnHtcr5FdOMsC3KrKhF64JQlpQZfCaRfv8kKL2qK&#10;Xpls2O/fZDX4wnmQKgSS3rdKPk3xtVYSH7UOCpnJOdWG6fTpXMczm07EeOOF25ayK0P8QxWVKC0l&#10;PYW6FyjYzpd/hKpK6SGAxp6EKgOtS6lSD9TNoH/VzWornEq9EDjBnWAK/y+sfNiv3JNn2HyGhgYY&#10;AaldGAcSxn4a7av4pUoZ6QnCwwk21SCTJBwNhjfD96SSpPs0GI36Cdfs7O18wC8KKhYvOfc0loSW&#10;2C8DUkYyPZrEZBYWpTFpNMb+JiDDVqLSbDvvc8Hphgejopex35RmZZHqjoLEKjU3nu0F8UFIqSym&#10;llNcso5WmnK/xrGzj65tVa9xPnmkzGDx5FyVFnxC6ars4sexZN3aE34XfccrNuumG+QaigPN10NL&#10;/eDkoqQhLEXAJ+GJ6zQ32l98pEMbqHMO3Y2zLfiff5NHe6IgaTmraXdybmm5OTNfLVEzMYBWLf2M&#10;PnwcUgZ/qVlfauyumgMNY0DvhJPpGu3RHK/aQ/VCSz6LOUklrKTMOcfjdY7tPtMjIdVsloxouZzA&#10;pV05GUNHcCPBnpsX4V3HQiT+PsBxx8T4ioytbfS0MNsh6DIxNcLbYtrBTouZCNw9InHzL/+T1fmp&#10;m/4CAAD//wMAUEsDBBQABgAIAAAAIQCtG0Av4AAAAAgBAAAPAAAAZHJzL2Rvd25yZXYueG1sTI9B&#10;T8MwDIXvSPyHyEhcEEuXocFK0wmB4MI0xODAMW1MW2icKsm6wq/HnOBm+z09f69YT64XI4bYedIw&#10;n2UgkGpvO2o0vL7cn1+BiMmQNb0n1PCFEdbl8VFhcusP9IzjLjWCQyjmRkOb0pBLGesWnYkzPyCx&#10;9u6DM4nX0EgbzIHDXS9Vli2lMx3xh9YMeNti/bnbOw3fT2Hjldo8zKu3RTemu7OP7eNW69OT6eYa&#10;RMIp/ZnhF5/RoWSmyu/JRtFr4CKJr2rFA8vLixU3qTSoy0UGsizk/wLlDwAAAP//AwBQSwECLQAU&#10;AAYACAAAACEAtoM4kv4AAADhAQAAEwAAAAAAAAAAAAAAAAAAAAAAW0NvbnRlbnRfVHlwZXNdLnht&#10;bFBLAQItABQABgAIAAAAIQA4/SH/1gAAAJQBAAALAAAAAAAAAAAAAAAAAC8BAABfcmVscy8ucmVs&#10;c1BLAQItABQABgAIAAAAIQD4QT+oXAIAADIFAAAOAAAAAAAAAAAAAAAAAC4CAABkcnMvZTJvRG9j&#10;LnhtbFBLAQItABQABgAIAAAAIQCtG0Av4AAAAAgBAAAPAAAAAAAAAAAAAAAAALYEAABkcnMvZG93&#10;bnJldi54bWxQSwUGAAAAAAQABADzAAAAwwUAAAAA&#10;" filled="f" stroked="f">
+                <v:textbox>
+                  <w:txbxContent>
+                    <w:p>
+                      <w:pPr>
+                        <w:jc w:val="center"/>
+                        <w:rPr>
+                          <w:rFonts w:ascii="Proxima Nova" w:hAnsi="Proxima Nova"/>
+                          <w:b/>
+                          <w:color w:val="007C4B"/>
+                          <w:sz w:val="80"/>
+                        </w:rPr>
+                      </w:pPr>
+                      <w:r>
+                        <w:rPr>
+                          <w:rFonts w:ascii="Proxima Nova" w:hAnsi="Proxima Nova"/>
+                          <w:b/>
+                          <w:color w:val="007C4B"/>
+                          <w:sz w:val="80"/>
+                        </w:rPr>
+                        <w:t>CONSTANCIA</w:t>
+                      </w:r>
+                    </w:p>
+                  </w:txbxContent>
+                </v:textbox>
+                <w10:wrap type="square" anchorx="margin"/>
+              </v:shape>
+            </w:pict>
+          </mc:Fallback>
+        </mc:AlternateContent>
+      </w:r>
+      <w:r>
+        <w:tab/>
+      </w:r>
+    </w:p>
+    <w:p/>
+    <w:p/>
+    <w:p>
+      <w:pPr>
+        <w:tabs>
+          <w:tab w:val="left" w:pos="7177"/>
+        </w:tabs>
+      </w:pPr>
+      <w:r>
+        <w:tab/>
+      </w:r>
+    </w:p>
+    <w:p/>
+    <w:p/>
+    <w:p/>
+    <w:p/>
+    <w:p>
+      <w:r>
+        <w:rPr>
+          <w:noProof/>
+          <w:lang w:val="es-PE" w:eastAsia="es-PE"/>
+        </w:rPr>
+        <mc:AlternateContent>
+          <mc:Choice Requires="wps">
+            <w:drawing>
+              <wp:anchor distT="0" distB="0" distL="114300" distR="114300" simplePos="0" relativeHeight="251661312" behindDoc="0" locked="0" layoutInCell="1" allowOverlap="1" wp14:anchorId="4A2CAC62" wp14:editId="03136134">
+                <wp:simplePos x="0" y="0"/>
+                <wp:positionH relativeFrom="margin">
+                  <wp:posOffset>539750</wp:posOffset>
+                </wp:positionH>
+                <wp:positionV relativeFrom="paragraph">
+                  <wp:posOffset>135255</wp:posOffset>
                 </wp:positionV>
                 <wp:extent cx="3667125" cy="628650"/>
                 <wp:effectExtent l="0" t="0" r="0" b="0"/>
@@ -164,11 +311,7 @@
           </mc:Choice>
           <mc:Fallback>
             <w:pict>
-              <v:shapetype w14:anchorId="4A2CAC62" id="_x0000_t202" coordsize="21600,21600" o:spt="202" path="m,l,21600r21600,l21600,xe">
-                <v:stroke joinstyle="miter"/>
-                <v:path gradientshapeok="t" o:connecttype="rect"/>
-              </v:shapetype>
-              <v:shape id="Cuadro de texto 3" o:spid="_x0000_s1026" type="#_x0000_t202" style="position:absolute;margin-left:42.55pt;margin-top:142.25pt;width:288.75pt;height:49.5pt;z-index:251661312;visibility:visible;mso-wrap-style:none;mso-height-percent:0;mso-wrap-distance-left:9pt;mso-wrap-distance-top:0;mso-wrap-distance-right:9pt;mso-wrap-distance-bottom:0;mso-position-horizontal:absolute;mso-position-horizontal-relative:margin;mso-position-vertical:absolute;mso-position-vertical-relative:text;mso-height-percent:0;mso-height-relative:margin;v-text-anchor:top" o:gfxdata="UEsDBBQABgAIAAAAIQC2gziS/gAAAOEBAAATAAAAW0NvbnRlbnRfVHlwZXNdLnhtbJSRQU7DMBBF&#10;90jcwfIWJU67QAgl6YK0S0CoHGBkTxKLZGx5TGhvj5O2G0SRWNoz/78nu9wcxkFMGNg6quQqL6RA&#10;0s5Y6ir5vt9lD1JwBDIwOMJKHpHlpr69KfdHjyxSmriSfYz+USnWPY7AufNIadK6MEJMx9ApD/oD&#10;OlTrorhX2lFEilmcO2RdNtjC5xDF9pCuTyYBB5bi6bQ4syoJ3g9WQ0ymaiLzg5KdCXlKLjvcW893&#10;SUOqXwnz5DrgnHtJTxOsQfEKIT7DmDSUCaxw7Rqn8787ZsmRM9e2VmPeBN4uqYvTtW7jvijg9N/y&#10;JsXecLq0q+WD6m8AAAD//wMAUEsDBBQABgAIAAAAIQA4/SH/1gAAAJQBAAALAAAAX3JlbHMvLnJl&#10;bHOkkMFqwzAMhu+DvYPRfXGawxijTi+j0GvpHsDYimMaW0Yy2fr2M4PBMnrbUb/Q94l/f/hMi1qR&#10;JVI2sOt6UJgd+ZiDgffL8ekFlFSbvV0oo4EbChzGx4f9GRdb25HMsYhqlCwG5lrLq9biZkxWOiqY&#10;22YiTra2kYMu1l1tQD30/bPm3wwYN0x18gb45AdQl1tp5j/sFB2T0FQ7R0nTNEV3j6o9feQzro1i&#10;OWA14Fm+Q8a1a8+Bvu/d/dMb2JY5uiPbhG/ktn4cqGU/er3pcvwCAAD//wMAUEsDBBQABgAIAAAA&#10;IQD3zj+DXwIAADIFAAAOAAAAZHJzL2Uyb0RvYy54bWysVEtvGyEQvlfqf0Dcm7XdxEktryM3UapK&#10;URLVqXLGLNirAoNg4l3313dg14+6vaTqBYZ5zzczTK9ba9hGhViDK/nwbMCZchKq2q1K/v357sMV&#10;ZxGFq4QBp0q+VZFfz96/mzZ+okawBlOpwMiJi5PGl3yN6CdFEeVaWRHPwCtHQg3BCqRnWBVVEA15&#10;t6YYDQbjooFQ+QBSxUjc207IZ9m/1krio9ZRITMlp9wwnyGfy3QWs6mYrILw61r2aYh/yMKK2lHQ&#10;vatbgYK9hvoPV7aWASJoPJNgC9C6lirXQNUMByfVLNbCq1wLgRP9Hqb4/9zKh83CPwWG7WdoqYEJ&#10;kMbHSSRmqqfVwaabMmUkJwi3e9hUi0wS8+N4fDkcXXAmSTYeXY0vMq7FwdqHiF8UWJaIkgdqS0ZL&#10;bO4jUkRS3amkYA7uamNya4z7jUGKHUfl3vbWh4QzhVujkpVx35RmdZXzTow8VerGBLYRNA9CSuUw&#10;l5z9knbS0hT7LYa9fjLtsnqL8d4iRwaHe2NbOwgZpZO0qx+7lHWnT/gd1Z1IbJdt38glVFvqb4Bu&#10;9KOXdzU14V5EfBKBZp1aSvuLj3RoA03Joac4W0P4+Td+0qcRJClnDe1OyR0tN2fmq6PR/DQ8P0+r&#10;lh/nF5cjeoRjyfJY4l7tDVAzhvRPeJnJpI9mR+oA9oWWfJ5ikkg4SZFLjjvyBrt9pk9Cqvk8K9Fy&#10;eYH3buFlcp3ATQP23L6I4PspRJrfB9jtmJicDGOnmywdzF8RdJ0nNcHbYdrDTouZB7j/RNLmH7+z&#10;1uGrm/0CAAD//wMAUEsDBBQABgAIAAAAIQD2Ckn34gAAAAoBAAAPAAAAZHJzL2Rvd25yZXYueG1s&#10;TI/LTsMwEEX3SPyDNUhsEHUeJIpCnAqBYENVRNsFSycekkA8jmw3DXw9ZgXL0T2690y1XvTIZrRu&#10;MCQgXkXAkFqjBuoEHPaP1wUw5yUpORpCAV/oYF2fn1WyVOZErzjvfMdCCblSCui9n0rOXdujlm5l&#10;JqSQvRurpQ+n7biy8hTK9ciTKMq5lgOFhV5OeN9j+7k7agHfL3ZjkmTzFDdv6TD7h6uP7fNWiMuL&#10;5e4WmMfF/8Hwqx/UoQ5OjTmScmwUUGRxIAUkxU0GLAB5nuTAGgFpkWbA64r/f6H+AQAA//8DAFBL&#10;AQItABQABgAIAAAAIQC2gziS/gAAAOEBAAATAAAAAAAAAAAAAAAAAAAAAABbQ29udGVudF9UeXBl&#10;c10ueG1sUEsBAi0AFAAGAAgAAAAhADj9If/WAAAAlAEAAAsAAAAAAAAAAAAAAAAALwEAAF9yZWxz&#10;Ly5yZWxzUEsBAi0AFAAGAAgAAAAhAPfOP4NfAgAAMgUAAA4AAAAAAAAAAAAAAAAALgIAAGRycy9l&#10;Mm9Eb2MueG1sUEsBAi0AFAAGAAgAAAAhAPYKSffiAAAACgEAAA8AAAAAAAAAAAAAAAAAuQQAAGRy&#10;cy9kb3ducmV2LnhtbFBLBQYAAAAABAAEAPMAAADIBQAAAAA=&#10;" filled="f" stroked="f">
+              <v:shape w14:anchorId="4A2CAC62" id="Cuadro de texto 3" o:spid="_x0000_s1027" type="#_x0000_t202" style="position:absolute;margin-left:42.5pt;margin-top:10.65pt;width:288.75pt;height:49.5pt;z-index:251661312;visibility:visible;mso-wrap-style:none;mso-height-percent:0;mso-wrap-distance-left:9pt;mso-wrap-distance-top:0;mso-wrap-distance-right:9pt;mso-wrap-distance-bottom:0;mso-position-horizontal:absolute;mso-position-horizontal-relative:margin;mso-position-vertical:absolute;mso-position-vertical-relative:text;mso-height-percent:0;mso-height-relative:margin;v-text-anchor:top" o:gfxdata="UEsDBBQABgAIAAAAIQC2gziS/gAAAOEBAAATAAAAW0NvbnRlbnRfVHlwZXNdLnhtbJSRQU7DMBBF&#10;90jcwfIWJU67QAgl6YK0S0CoHGBkTxKLZGx5TGhvj5O2G0SRWNoz/78nu9wcxkFMGNg6quQqL6RA&#10;0s5Y6ir5vt9lD1JwBDIwOMJKHpHlpr69KfdHjyxSmriSfYz+USnWPY7AufNIadK6MEJMx9ApD/oD&#10;OlTrorhX2lFEilmcO2RdNtjC5xDF9pCuTyYBB5bi6bQ4syoJ3g9WQ0ymaiLzg5KdCXlKLjvcW893&#10;SUOqXwnz5DrgnHtJTxOsQfEKIT7DmDSUCaxw7Rqn8787ZsmRM9e2VmPeBN4uqYvTtW7jvijg9N/y&#10;JsXecLq0q+WD6m8AAAD//wMAUEsDBBQABgAIAAAAIQA4/SH/1gAAAJQBAAALAAAAX3JlbHMvLnJl&#10;bHOkkMFqwzAMhu+DvYPRfXGawxijTi+j0GvpHsDYimMaW0Yy2fr2M4PBMnrbUb/Q94l/f/hMi1qR&#10;JVI2sOt6UJgd+ZiDgffL8ekFlFSbvV0oo4EbChzGx4f9GRdb25HMsYhqlCwG5lrLq9biZkxWOiqY&#10;22YiTra2kYMu1l1tQD30/bPm3wwYN0x18gb45AdQl1tp5j/sFB2T0FQ7R0nTNEV3j6o9feQzro1i&#10;OWA14Fm+Q8a1a8+Bvu/d/dMb2JY5uiPbhG/ktn4cqGU/er3pcvwCAAD//wMAUEsDBBQABgAIAAAA&#10;IQCpYFOwYQIAADkFAAAOAAAAZHJzL2Uyb0RvYy54bWysVF9v2jAQf5+072D5fQQY0C5qqBgV06Sq&#10;rUanPhvHLtEcn2UfJOzT7+wEyrq9dNqLfb7/97s7X123tWF75UMFtuCjwZAzZSWUlX0u+PfH1YdL&#10;zgIKWwoDVhX8oAK/nr9/d9W4XI1hC6ZUnpETG/LGFXyL6PIsC3KrahEG4JQloQZfC6Snf85KLxry&#10;XptsPBzOsgZ86TxIFQJxbzohnyf/WiuJ91oHhcwUnHLDdPp0buKZza9E/uyF21ayT0P8Qxa1qCwF&#10;Pbm6ESjYzld/uKor6SGAxoGEOgOtK6lSDVTNaPiqmvVWOJVqIXCCO8EU/p9bebdfuwfPsP0MLTUw&#10;AtK4kAdixnpa7et4U6aM5ATh4QSbapFJYn6czS5G4ylnkmSz8eVsmnDNXqydD/hFQc0iUXBPbUlo&#10;if1tQIpIqkeVGMzCqjImtcbY3xik2HFU6m1v/ZJwovBgVLQy9pvSrCpT3pGRpkotjWd7QfMgpFQW&#10;U8nJL2lHLU2x32LY60fTLqu3GJ8sUmSweDKuKws+ofQq7fLHMWXd6RN+Z3VHEttNS4Wf9XMD5YHa&#10;7KHbgODkqqJe3IqAD8LTyFNnaY3xng5toCk49BRnW/A//8aP+jSJJOWsoRUquKUd58x8tTShn0aT&#10;Sdy49JhML8b08OeSzbnE7uolUE9G9F04mcioj+ZIag/1E+36IsYkkbCSIhccj+QSu7Wmv0KqxSIp&#10;0Y45gbd27WR0HTGOc/bYPgnv+mFEGuM7OK6ayF/NZKcbLS0sdgi6SgMbUe4w7dGn/Uxz3P8l8QM4&#10;fyetlx9v/gsAAP//AwBQSwMEFAAGAAgAAAAhACMdSyrgAAAACQEAAA8AAABkcnMvZG93bnJldi54&#10;bWxMjzFPwzAUhHck/oP1kFgQdeKoURXiVAgEC1UrSoeOTmySQPwc2W4a+PU8JhhPd7r7rlzPdmCT&#10;8aF3KCFdJMAMNk732Eo4vD3droCFqFCrwaGR8GUCrKvLi1IV2p3x1Uz72DIqwVAoCV2MY8F5aDpj&#10;VVi40SB5785bFUn6lmuvzlRuBy6SJOdW9UgLnRrNQ2eaz/3JSvje+Y0TYvOc1sesn+Ljzcf2ZSvl&#10;9dV8fwcsmjn+heEXn9ChIqbanVAHNkhYLelKlCDSDBj5eS6WwGoKiiQDXpX8/4PqBwAA//8DAFBL&#10;AQItABQABgAIAAAAIQC2gziS/gAAAOEBAAATAAAAAAAAAAAAAAAAAAAAAABbQ29udGVudF9UeXBl&#10;c10ueG1sUEsBAi0AFAAGAAgAAAAhADj9If/WAAAAlAEAAAsAAAAAAAAAAAAAAAAALwEAAF9yZWxz&#10;Ly5yZWxzUEsBAi0AFAAGAAgAAAAhAKlgU7BhAgAAOQUAAA4AAAAAAAAAAAAAAAAALgIAAGRycy9l&#10;Mm9Eb2MueG1sUEsBAi0AFAAGAAgAAAAhACMdSyrgAAAACQEAAA8AAAAAAAAAAAAAAAAAuwQAAGRy&#10;cy9kb3ducmV2LnhtbFBLBQYAAAAABAAEAPMAAADIBQAAAAA=&#10;" filled="f" stroked="f">
                 <v:textbox>
                   <w:txbxContent>
                     <w:p>
@@ -261,149 +404,7 @@
           </mc:Fallback>
         </mc:AlternateContent>
       </w:r>
-      <w:r>
-        <w:rPr>
-          <w:noProof/>
-          <w:lang w:val="es-PE" w:eastAsia="es-PE"/>
-        </w:rPr>
-        <mc:AlternateContent>
-          <mc:Choice Requires="wps">
-            <w:drawing>
-              <wp:anchor distT="0" distB="0" distL="114300" distR="114300" simplePos="0" relativeHeight="251659264" behindDoc="0" locked="0" layoutInCell="1" allowOverlap="1" wp14:anchorId="535C9273" wp14:editId="7B3568F4">
-                <wp:simplePos x="0" y="0"/>
-                <wp:positionH relativeFrom="margin">
-                  <wp:align>center</wp:align>
-                </wp:positionH>
-                <wp:positionV relativeFrom="paragraph">
-                  <wp:posOffset>818947</wp:posOffset>
-                </wp:positionV>
-                <wp:extent cx="4126230" cy="914400"/>
-                <wp:effectExtent l="0" t="0" r="0" b="0"/>
-                <wp:wrapSquare wrapText="bothSides"/>
-                <wp:docPr id="4" name="Cuadro de texto 2"/>
-                <wp:cNvGraphicFramePr/>
-                <a:graphic xmlns:a="http://schemas.openxmlformats.org/drawingml/2006/main">
-                  <a:graphicData uri="http://schemas.microsoft.com/office/word/2010/wordprocessingShape">
-                    <wps:wsp>
-                      <wps:cNvSpPr txBox="1"/>
-                      <wps:spPr>
-                        <a:xfrm>
-                          <a:off x="0" y="0"/>
-                          <a:ext cx="4126230" cy="914400"/>
-                        </a:xfrm>
-                        <a:prstGeom prst="rect">
-                          <a:avLst/>
-                        </a:prstGeom>
-                        <a:noFill/>
-                        <a:ln>
-                          <a:noFill/>
-                        </a:ln>
-                        <a:effectLst/>
-                      </wps:spPr>
-                      <wps:style>
-                        <a:lnRef idx="0">
-                          <a:schemeClr val="accent1"/>
-                        </a:lnRef>
-                        <a:fillRef idx="0">
-                          <a:schemeClr val="accent1"/>
-                        </a:fillRef>
-                        <a:effectRef idx="0">
-                          <a:schemeClr val="accent1"/>
-                        </a:effectRef>
-                        <a:fontRef idx="minor">
-                          <a:schemeClr val="dk1"/>
-                        </a:fontRef>
-                      </wps:style>
-                      <wps:txbx>
-                        <w:txbxContent>
-                          <w:p>
-                            <w:pPr>
-                              <w:jc w:val="center"/>
-                              <w:rPr>
-                                <w:rFonts w:ascii="Proxima Nova" w:hAnsi="Proxima Nova"/>
-                                <w:b/>
-                                <w:color w:val="007C4B"/>
-                                <w:sz w:val="80"/>
-                              </w:rPr>
-                            </w:pPr>
-                            <w:r>
-                              <w:rPr>
-                                <w:rFonts w:ascii="Proxima Nova" w:hAnsi="Proxima Nova"/>
-                                <w:b/>
-                                <w:color w:val="007C4B"/>
-                                <w:sz w:val="80"/>
-                              </w:rPr>
-                              <w:t>CONSTANCIA</w:t>
-                            </w:r>
-                          </w:p>
-                        </w:txbxContent>
-                      </wps:txbx>
-                      <wps:bodyPr rot="0" spcFirstLastPara="0" vertOverflow="overflow" horzOverflow="overflow" vert="horz" wrap="none" lIns="91440" tIns="45720" rIns="91440" bIns="45720" numCol="1" spcCol="0" rtlCol="0" fromWordArt="0" anchor="t" anchorCtr="0" forceAA="0" compatLnSpc="1">
-                        <a:prstTxWarp prst="textNoShape">
-                          <a:avLst/>
-                        </a:prstTxWarp>
-                        <a:noAutofit/>
-                      </wps:bodyPr>
-                    </wps:wsp>
-                  </a:graphicData>
-                </a:graphic>
-              </wp:anchor>
-            </w:drawing>
-          </mc:Choice>
-          <mc:Fallback>
-            <w:pict>
-              <v:shape w14:anchorId="535C9273" id="Cuadro de texto 2" o:spid="_x0000_s1027" type="#_x0000_t202" style="position:absolute;margin-left:0;margin-top:64.5pt;width:324.9pt;height:1in;z-index:251659264;visibility:visible;mso-wrap-style:none;mso-wrap-distance-left:9pt;mso-wrap-distance-top:0;mso-wrap-distance-right:9pt;mso-wrap-distance-bottom:0;mso-position-horizontal:center;mso-position-horizontal-relative:margin;mso-position-vertical:absolute;mso-position-vertical-relative:text;v-text-anchor:top" o:gfxdata="UEsDBBQABgAIAAAAIQC2gziS/gAAAOEBAAATAAAAW0NvbnRlbnRfVHlwZXNdLnhtbJSRQU7DMBBF&#10;90jcwfIWJU67QAgl6YK0S0CoHGBkTxKLZGx5TGhvj5O2G0SRWNoz/78nu9wcxkFMGNg6quQqL6RA&#10;0s5Y6ir5vt9lD1JwBDIwOMJKHpHlpr69KfdHjyxSmriSfYz+USnWPY7AufNIadK6MEJMx9ApD/oD&#10;OlTrorhX2lFEilmcO2RdNtjC5xDF9pCuTyYBB5bi6bQ4syoJ3g9WQ0ymaiLzg5KdCXlKLjvcW893&#10;SUOqXwnz5DrgnHtJTxOsQfEKIT7DmDSUCaxw7Rqn8787ZsmRM9e2VmPeBN4uqYvTtW7jvijg9N/y&#10;JsXecLq0q+WD6m8AAAD//wMAUEsDBBQABgAIAAAAIQA4/SH/1gAAAJQBAAALAAAAX3JlbHMvLnJl&#10;bHOkkMFqwzAMhu+DvYPRfXGawxijTi+j0GvpHsDYimMaW0Yy2fr2M4PBMnrbUb/Q94l/f/hMi1qR&#10;JVI2sOt6UJgd+ZiDgffL8ekFlFSbvV0oo4EbChzGx4f9GRdb25HMsYhqlCwG5lrLq9biZkxWOiqY&#10;22YiTra2kYMu1l1tQD30/bPm3wwYN0x18gb45AdQl1tp5j/sFB2T0FQ7R0nTNEV3j6o9feQzro1i&#10;OWA14Fm+Q8a1a8+Bvu/d/dMb2JY5uiPbhG/ktn4cqGU/er3pcvwCAAD//wMAUEsDBBQABgAIAAAA&#10;IQByns7eXgIAADkFAAAOAAAAZHJzL2Uyb0RvYy54bWysVEuP2jAQvlfqf7B8LwFKt1tEWFFWVJXQ&#10;7qpstWfj2BDV8Vj2QEJ/fcdOeJT2slUvzmTe881jctdUhu2VDyXYnA96fc6UlVCUdpPz78+Ld7ec&#10;BRS2EAasyvlBBX43fftmUruxGsIWTKE8Iyc2jGuX8y2iG2dZkFtVidADpywJNfhKIP36TVZ4UZP3&#10;ymTDfv8mq8EXzoNUIRD3vhXyafKvtZL4qHVQyEzOKTdMr0/vOr7ZdCLGGy/ctpRdGuIfsqhEaSno&#10;ydW9QMF2vvzDVVVKDwE09iRUGWhdSpVqoGoG/atqVlvhVKqFwAnuBFP4f27lw37lnjzD5jM01MAI&#10;SO3COBAz1tNoX8UvZcpIThAeTrCpBpkk5mgwvBm+J5Ek2afBaNRPuGZna+cDflFQsUjk3FNbElpi&#10;vwxIEUn1qBKDWViUxqTWGPsbgxRbjkq97azPCScKD0ZFK2O/Kc3KIuUdGWmq1Nx4thc0D0JKZTGV&#10;nPySdtTSFPs1hp1+NG2zeo3xySJFBosn46q04BNKV2kXP44p61af8LuoO5LYrBsq/KKfaygO1GYP&#10;7QYEJxcl9WIpAj4JTyNP7aM1xkd6tIE659BRnG3B//wbP+rTJJKUs5pWKOeWdpwz89XShKZBoI1L&#10;P6MPH4cUwV9K1pcSu6vmQD0Z0LlwMpFRH82R1B6qF9r1WYxJImElRc45Hsk5tmtNt0Kq2Swp0Y45&#10;gUu7cjK6jhjHOXtuXoR33TAijfEDHFdNjK9mstWNlhZmOwRdpoGNKLeYdujTfqY57m5JPACX/0nr&#10;fPGmvwAAAP//AwBQSwMEFAAGAAgAAAAhAK0bQC/gAAAACAEAAA8AAABkcnMvZG93bnJldi54bWxM&#10;j0FPwzAMhe9I/IfISFwQS5ehwUrTCYHgwjTE4MAxbUxbaJwqybrCr8ec4Gb7PT1/r1hPrhcjhth5&#10;0jCfZSCQam87ajS8vtyfX4GIyZA1vSfU8IUR1uXxUWFy6w/0jOMuNYJDKOZGQ5vSkEsZ6xadiTM/&#10;ILH27oMzidfQSBvMgcNdL1WWLaUzHfGH1gx422L9uds7Dd9PYeOV2jzMq7dFN6a7s4/t41br05Pp&#10;5hpEwin9meEXn9GhZKbK78lG0WvgIomvasUDy8uLFTepNKjLRQayLOT/AuUPAAAA//8DAFBLAQIt&#10;ABQABgAIAAAAIQC2gziS/gAAAOEBAAATAAAAAAAAAAAAAAAAAAAAAABbQ29udGVudF9UeXBlc10u&#10;eG1sUEsBAi0AFAAGAAgAAAAhADj9If/WAAAAlAEAAAsAAAAAAAAAAAAAAAAALwEAAF9yZWxzLy5y&#10;ZWxzUEsBAi0AFAAGAAgAAAAhAHKezt5eAgAAOQUAAA4AAAAAAAAAAAAAAAAALgIAAGRycy9lMm9E&#10;b2MueG1sUEsBAi0AFAAGAAgAAAAhAK0bQC/gAAAACAEAAA8AAAAAAAAAAAAAAAAAuAQAAGRycy9k&#10;b3ducmV2LnhtbFBLBQYAAAAABAAEAPMAAADFBQAAAAA=&#10;" filled="f" stroked="f">
-                <v:textbox>
-                  <w:txbxContent>
-                    <w:p>
-                      <w:pPr>
-                        <w:jc w:val="center"/>
-                        <w:rPr>
-                          <w:rFonts w:ascii="Proxima Nova" w:hAnsi="Proxima Nova"/>
-                          <w:b/>
-                          <w:color w:val="007C4B"/>
-                          <w:sz w:val="80"/>
-                        </w:rPr>
-                      </w:pPr>
-                      <w:r>
-                        <w:rPr>
-                          <w:rFonts w:ascii="Proxima Nova" w:hAnsi="Proxima Nova"/>
-                          <w:b/>
-                          <w:color w:val="007C4B"/>
-                          <w:sz w:val="80"/>
-                        </w:rPr>
-                        <w:t>CONSTANCIA</w:t>
-                      </w:r>
-                    </w:p>
-                  </w:txbxContent>
-                </v:textbox>
-                <w10:wrap type="square" anchorx="margin"/>
-              </v:shape>
-            </w:pict>
-          </mc:Fallback>
-        </mc:AlternateContent>
-      </w:r>
-      <w:r>
-        <w:tab/>
-      </w:r>
-    </w:p>
-    <w:p/>
-    <w:p/>
-    <w:p>
-      <w:pPr>
-        <w:tabs>
-          <w:tab w:val="left" w:pos="7177"/>
-        </w:tabs>
-      </w:pPr>
-      <w:r>
-        <w:tab/>
-      </w:r>
-    </w:p>
-    <w:p/>
-    <w:p/>
-    <w:p/>
-    <w:p/>
-    <w:p/>
+    </w:p>
     <w:p/>
     <w:p/>
     <w:p/>
@@ -419,69 +420,47 @@
         <w:jc w:val="both"/>
         <w:rPr>
           <w:rFonts w:ascii="Proxima Nova" w:hAnsi="Proxima Nova"/>
-          <w:color w:val="404040" w:themeColor="text1" w:themeTint="BF"/>
           <w:sz w:val="22"/>
         </w:rPr>
       </w:pPr>
       <w:r>
         <w:rPr>
           <w:rFonts w:ascii="Proxima Nova" w:hAnsi="Proxima Nova"/>
-          <w:color w:val="404040" w:themeColor="text1" w:themeTint="BF"/>
-          <w:sz w:val="22"/>
-        </w:rPr>
-        <w:t xml:space="preserve">Por </w:t>
-      </w:r>
-      <w:r>
-        <w:rPr>
-          <w:rFonts w:ascii="Proxima Nova" w:hAnsi="Proxima Nova"/>
-          <w:color w:val="404040" w:themeColor="text1" w:themeTint="BF"/>
-          <w:sz w:val="22"/>
-        </w:rPr>
-        <w:t>haber participado</w:t>
-      </w:r>
-      <w:r>
-        <w:rPr>
-          <w:rFonts w:ascii="Proxima Nova" w:hAnsi="Proxima Nova"/>
-          <w:color w:val="404040" w:themeColor="text1" w:themeTint="BF"/>
-          <w:sz w:val="22"/>
-        </w:rPr>
-        <w:t xml:space="preserve"> </w:t>
-      </w:r>
-      <w:r>
-        <w:rPr>
-          <w:rFonts w:ascii="Proxima Nova" w:hAnsi="Proxima Nova"/>
-          <w:color w:val="404040" w:themeColor="text1" w:themeTint="BF"/>
-          <w:sz w:val="22"/>
-        </w:rPr>
-        <w:t xml:space="preserve">en el </w:t>
+          <w:sz w:val="22"/>
+        </w:rPr>
+        <w:t xml:space="preserve">Por haber participado en el </w:t>
+      </w:r>
+      <w:r>
+        <w:rPr>
+          <w:rFonts w:ascii="Proxima Nova" w:hAnsi="Proxima Nova"/>
+          <w:sz w:val="22"/>
+        </w:rPr>
+        <w:t>VAR_TIPOTALLER</w:t>
+      </w:r>
+      <w:r>
+        <w:rPr>
+          <w:rFonts w:ascii="Proxima Nova" w:hAnsi="Proxima Nova"/>
+          <w:sz w:val="22"/>
+        </w:rPr>
+        <w:t xml:space="preserve">: </w:t>
       </w:r>
       <w:r>
         <w:rPr>
           <w:rFonts w:ascii="Proxima Nova" w:hAnsi="Proxima Nova"/>
           <w:b/>
           <w:bCs/>
-          <w:color w:val="404040" w:themeColor="text1" w:themeTint="BF"/>
-          <w:sz w:val="22"/>
-        </w:rPr>
-        <w:t>VAR_TIPOTALLER</w:t>
-      </w:r>
-      <w:r>
-        <w:rPr>
-          <w:rFonts w:ascii="Proxima Nova" w:hAnsi="Proxima Nova"/>
-          <w:color w:val="404040" w:themeColor="text1" w:themeTint="BF"/>
-          <w:sz w:val="22"/>
-        </w:rPr>
-        <w:t xml:space="preserve">: </w:t>
+          <w:sz w:val="22"/>
+        </w:rPr>
+        <w:t>“</w:t>
       </w:r>
       <w:r>
         <w:rPr>
           <w:rFonts w:ascii="Proxima Nova" w:hAnsi="Proxima Nova"/>
           <w:b/>
           <w:bCs/>
-          <w:color w:val="404040" w:themeColor="text1" w:themeTint="BF"/>
-          <w:sz w:val="22"/>
-        </w:rPr>
-        <w:t>“</w:t>
+          <w:sz w:val="22"/>
+        </w:rPr>
+        <w:t>VAR_NOMBRETALLER</w:t>
       </w:r>
       <w:r>
         <w:rPr>
@@ -490,38 +469,18 @@
           <w:bCs/>
           <w:sz w:val="22"/>
         </w:rPr>
-        <w:t>VAR_NOMBRETALLER</w:t>
-      </w:r>
-      <w:r>
-        <w:rPr>
-          <w:rFonts w:ascii="Proxima Nova" w:hAnsi="Proxima Nova"/>
-          <w:b/>
-          <w:bCs/>
-          <w:sz w:val="22"/>
-        </w:rPr>
         <w:t>”</w:t>
       </w:r>
       <w:r>
         <w:rPr>
           <w:rFonts w:ascii="Proxima Nova" w:hAnsi="Proxima Nova"/>
-          <w:color w:val="404040" w:themeColor="text1" w:themeTint="BF"/>
-          <w:sz w:val="22"/>
-        </w:rPr>
-        <w:t xml:space="preserve">, </w:t>
-      </w:r>
-      <w:r>
-        <w:rPr>
-          <w:rFonts w:ascii="Proxima Nova" w:hAnsi="Proxima Nova"/>
-          <w:color w:val="404040" w:themeColor="text1" w:themeTint="BF"/>
-          <w:sz w:val="22"/>
-        </w:rPr>
-        <w:t xml:space="preserve">dirigido a </w:t>
-      </w:r>
-      <w:r>
-        <w:rPr>
-          <w:rFonts w:ascii="Proxima Nova" w:hAnsi="Proxima Nova"/>
-          <w:b/>
-          <w:bCs/>
+          <w:sz w:val="22"/>
+        </w:rPr>
+        <w:t xml:space="preserve">, dirigido a </w:t>
+      </w:r>
+      <w:r>
+        <w:rPr>
+          <w:rFonts w:ascii="Proxima Nova" w:hAnsi="Proxima Nova"/>
           <w:sz w:val="22"/>
         </w:rPr>
         <w:t>VAR_DIRIGIDO</w:t>
@@ -529,7 +488,6 @@
       <w:r>
         <w:rPr>
           <w:rFonts w:ascii="Proxima Nova" w:hAnsi="Proxima Nova"/>
-          <w:color w:val="404040" w:themeColor="text1" w:themeTint="BF"/>
           <w:sz w:val="22"/>
         </w:rPr>
         <w:t xml:space="preserve">, con modalidad </w:t>
@@ -537,8 +495,6 @@
       <w:r>
         <w:rPr>
           <w:rFonts w:ascii="Proxima Nova" w:hAnsi="Proxima Nova"/>
-          <w:b/>
-          <w:bCs/>
           <w:sz w:val="22"/>
         </w:rPr>
         <w:t>VAR_MODALIDAD</w:t>
@@ -548,46 +504,18 @@
           <w:rFonts w:ascii="Proxima Nova" w:hAnsi="Proxima Nova"/>
           <w:sz w:val="22"/>
         </w:rPr>
-        <w:t>,</w:t>
-      </w:r>
-      <w:r>
-        <w:rPr>
-          <w:rFonts w:ascii="Proxima Nova" w:hAnsi="Proxima Nova"/>
-          <w:color w:val="FF0000"/>
-          <w:sz w:val="22"/>
-        </w:rPr>
-        <w:t xml:space="preserve"> </w:t>
-      </w:r>
-      <w:r>
-        <w:rPr>
-          <w:rFonts w:ascii="Proxima Nova" w:hAnsi="Proxima Nova"/>
-          <w:color w:val="404040" w:themeColor="text1" w:themeTint="BF"/>
-          <w:sz w:val="22"/>
-        </w:rPr>
-        <w:t>desarrollado el día</w:t>
-      </w:r>
-      <w:r>
-        <w:rPr>
-          <w:rFonts w:ascii="Proxima Nova" w:hAnsi="Proxima Nova"/>
-          <w:color w:val="404040" w:themeColor="text1" w:themeTint="BF"/>
-          <w:sz w:val="22"/>
-        </w:rPr>
-        <w:t xml:space="preserve"> </w:t>
-      </w:r>
-      <w:r>
-        <w:rPr>
-          <w:rFonts w:ascii="Proxima Nova" w:hAnsi="Proxima Nova"/>
-          <w:b/>
-          <w:bCs/>
-          <w:color w:val="404040" w:themeColor="text1" w:themeTint="BF"/>
-          <w:sz w:val="22"/>
-        </w:rPr>
-        <w:t>VAR_FECHATALLER</w:t>
-      </w:r>
-      <w:r>
-        <w:rPr>
-          <w:rFonts w:ascii="Proxima Nova" w:hAnsi="Proxima Nova"/>
-          <w:color w:val="404040" w:themeColor="text1" w:themeTint="BF"/>
+        <w:t>, desarrollado el día</w:t>
+      </w:r>
+      <w:r>
+        <w:rPr>
+          <w:rFonts w:ascii="Proxima Nova" w:hAnsi="Proxima Nova"/>
+          <w:sz w:val="22"/>
+        </w:rPr>
+        <w:t xml:space="preserve"> VAR_FECHATALLER</w:t>
+      </w:r>
+      <w:r>
+        <w:rPr>
+          <w:rFonts w:ascii="Proxima Nova" w:hAnsi="Proxima Nova"/>
           <w:sz w:val="22"/>
         </w:rPr>
         <w:t>, con un total de</w:t>
@@ -595,33 +523,13 @@
       <w:r>
         <w:rPr>
           <w:rFonts w:ascii="Proxima Nova" w:hAnsi="Proxima Nova"/>
-          <w:color w:val="404040" w:themeColor="text1" w:themeTint="BF"/>
-          <w:sz w:val="22"/>
-        </w:rPr>
-        <w:t xml:space="preserve"> </w:t>
-      </w:r>
-      <w:r>
-        <w:rPr>
-          <w:rFonts w:ascii="Proxima Nova" w:hAnsi="Proxima Nova"/>
-          <w:b/>
-          <w:bCs/>
-          <w:color w:val="404040" w:themeColor="text1" w:themeTint="BF"/>
-          <w:sz w:val="22"/>
-        </w:rPr>
-        <w:t>VAR_HORAE</w:t>
-      </w:r>
-      <w:r>
-        <w:rPr>
-          <w:rFonts w:ascii="Proxima Nova" w:hAnsi="Proxima Nova"/>
-          <w:color w:val="404040" w:themeColor="text1" w:themeTint="BF"/>
-          <w:sz w:val="22"/>
-        </w:rPr>
-        <w:t xml:space="preserve"> </w:t>
-      </w:r>
-      <w:r>
-        <w:rPr>
-          <w:rFonts w:ascii="Proxima Nova" w:hAnsi="Proxima Nova"/>
-          <w:color w:val="404040" w:themeColor="text1" w:themeTint="BF"/>
+          <w:sz w:val="22"/>
+        </w:rPr>
+        <w:t xml:space="preserve"> VAR_HORAE </w:t>
+      </w:r>
+      <w:r>
+        <w:rPr>
+          <w:rFonts w:ascii="Proxima Nova" w:hAnsi="Proxima Nova"/>
           <w:sz w:val="22"/>
         </w:rPr>
         <w:t>horas efectivas.</w:t>
@@ -640,16 +548,8 @@
     <w:p>
       <w:pPr>
         <w:jc w:val="center"/>
-        <w:rPr>
-          <w:b/>
-          <w:bCs/>
-        </w:rPr>
       </w:pPr>
       <w:r>
-        <w:rPr>
-          <w:b/>
-          <w:bCs/>
-        </w:rPr>
         <w:t>VAR_LUGARE, VAR_FECHAE</w:t>
       </w:r>
     </w:p>

</xml_diff>

<commit_message>
REQ --005 y REQ-006
</commit_message>
<xml_diff>
--- a/SIGOFCv3/Archivos/Plantilla/Capacitacion/Capacitacion_Constancia_Plantilla.docx
+++ b/SIGOFCv3/Archivos/Plantilla/Capacitacion/Capacitacion_Constancia_Plantilla.docx
@@ -9,6 +9,23 @@
         </w:tabs>
       </w:pPr>
       <w:r>
+        <w:tab/>
+      </w:r>
+    </w:p>
+    <w:p/>
+    <w:p/>
+    <w:p>
+      <w:pPr>
+        <w:tabs>
+          <w:tab w:val="left" w:pos="7177"/>
+        </w:tabs>
+      </w:pPr>
+      <w:r>
+        <w:tab/>
+      </w:r>
+    </w:p>
+    <w:p>
+      <w:r>
         <w:rPr>
           <w:noProof/>
           <w:lang w:val="es-PE" w:eastAsia="es-PE"/>
@@ -16,16 +33,16 @@
         <mc:AlternateContent>
           <mc:Choice Requires="wps">
             <w:drawing>
-              <wp:anchor distT="0" distB="0" distL="114300" distR="114300" simplePos="0" relativeHeight="251659264" behindDoc="0" locked="0" layoutInCell="1" allowOverlap="1" wp14:anchorId="535C9273" wp14:editId="76DBD194">
+              <wp:anchor distT="0" distB="0" distL="114300" distR="114300" simplePos="0" relativeHeight="251659264" behindDoc="0" locked="0" layoutInCell="1" allowOverlap="1" wp14:anchorId="535C9273" wp14:editId="0E633720">
                 <wp:simplePos x="0" y="0"/>
                 <wp:positionH relativeFrom="margin">
-                  <wp:align>center</wp:align>
+                  <wp:posOffset>891540</wp:posOffset>
                 </wp:positionH>
                 <wp:positionV relativeFrom="paragraph">
-                  <wp:posOffset>818947</wp:posOffset>
+                  <wp:posOffset>69850</wp:posOffset>
                 </wp:positionV>
-                <wp:extent cx="4126230" cy="914400"/>
-                <wp:effectExtent l="0" t="0" r="0" b="0"/>
+                <wp:extent cx="4126230" cy="676275"/>
+                <wp:effectExtent l="0" t="0" r="0" b="9525"/>
                 <wp:wrapSquare wrapText="bothSides"/>
                 <wp:docPr id="4" name="Cuadro de texto 2"/>
                 <wp:cNvGraphicFramePr/>
@@ -36,7 +53,7 @@
                       <wps:spPr>
                         <a:xfrm>
                           <a:off x="0" y="0"/>
-                          <a:ext cx="4126230" cy="914400"/>
+                          <a:ext cx="4126230" cy="676275"/>
                         </a:xfrm>
                         <a:prstGeom prst="rect">
                           <a:avLst/>
@@ -94,6 +111,9 @@
                     </wps:wsp>
                   </a:graphicData>
                 </a:graphic>
+                <wp14:sizeRelV relativeFrom="margin">
+                  <wp14:pctHeight>0</wp14:pctHeight>
+                </wp14:sizeRelV>
               </wp:anchor>
             </w:drawing>
           </mc:Choice>
@@ -103,7 +123,7 @@
                 <v:stroke joinstyle="miter"/>
                 <v:path gradientshapeok="t" o:connecttype="rect"/>
               </v:shapetype>
-              <v:shape id="Cuadro de texto 2" o:spid="_x0000_s1026" type="#_x0000_t202" style="position:absolute;margin-left:0;margin-top:64.5pt;width:324.9pt;height:1in;z-index:251659264;visibility:visible;mso-wrap-style:none;mso-wrap-distance-left:9pt;mso-wrap-distance-top:0;mso-wrap-distance-right:9pt;mso-wrap-distance-bottom:0;mso-position-horizontal:center;mso-position-horizontal-relative:margin;mso-position-vertical:absolute;mso-position-vertical-relative:text;v-text-anchor:top" o:gfxdata="UEsDBBQABgAIAAAAIQC2gziS/gAAAOEBAAATAAAAW0NvbnRlbnRfVHlwZXNdLnhtbJSRQU7DMBBF&#10;90jcwfIWJU67QAgl6YK0S0CoHGBkTxKLZGx5TGhvj5O2G0SRWNoz/78nu9wcxkFMGNg6quQqL6RA&#10;0s5Y6ir5vt9lD1JwBDIwOMJKHpHlpr69KfdHjyxSmriSfYz+USnWPY7AufNIadK6MEJMx9ApD/oD&#10;OlTrorhX2lFEilmcO2RdNtjC5xDF9pCuTyYBB5bi6bQ4syoJ3g9WQ0ymaiLzg5KdCXlKLjvcW893&#10;SUOqXwnz5DrgnHtJTxOsQfEKIT7DmDSUCaxw7Rqn8787ZsmRM9e2VmPeBN4uqYvTtW7jvijg9N/y&#10;JsXecLq0q+WD6m8AAAD//wMAUEsDBBQABgAIAAAAIQA4/SH/1gAAAJQBAAALAAAAX3JlbHMvLnJl&#10;bHOkkMFqwzAMhu+DvYPRfXGawxijTi+j0GvpHsDYimMaW0Yy2fr2M4PBMnrbUb/Q94l/f/hMi1qR&#10;JVI2sOt6UJgd+ZiDgffL8ekFlFSbvV0oo4EbChzGx4f9GRdb25HMsYhqlCwG5lrLq9biZkxWOiqY&#10;22YiTra2kYMu1l1tQD30/bPm3wwYN0x18gb45AdQl1tp5j/sFB2T0FQ7R0nTNEV3j6o9feQzro1i&#10;OWA14Fm+Q8a1a8+Bvu/d/dMb2JY5uiPbhG/ktn4cqGU/er3pcvwCAAD//wMAUEsDBBQABgAIAAAA&#10;IQD4QT+oXAIAADIFAAAOAAAAZHJzL2Uyb0RvYy54bWysVEuP2jAQvlfqf7B8LwFKt1tEWFFWVJXQ&#10;7qpstWfj2BDV8Vj2QEJ/fcdOeJT2slUvjjPv+eYbT+6ayrC98qEEm/NBr8+ZshKK0m5y/v158e6W&#10;s4DCFsKAVTk/qMDvpm/fTGo3VkPYgimUZxTEhnHtcr5FdOMsC3KrKhF64JQlpQZfCaRfv8kKL2qK&#10;Xpls2O/fZDX4wnmQKgSS3rdKPk3xtVYSH7UOCpnJOdWG6fTpXMczm07EeOOF25ayK0P8QxWVKC0l&#10;PYW6FyjYzpd/hKpK6SGAxp6EKgOtS6lSD9TNoH/VzWornEq9EDjBnWAK/y+sfNiv3JNn2HyGhgYY&#10;AaldGAcSxn4a7av4pUoZ6QnCwwk21SCTJBwNhjfD96SSpPs0GI36Cdfs7O18wC8KKhYvOfc0loSW&#10;2C8DUkYyPZrEZBYWpTFpNMb+JiDDVqLSbDvvc8Hphgejopex35RmZZHqjoLEKjU3nu0F8UFIqSym&#10;llNcso5WmnK/xrGzj65tVa9xPnmkzGDx5FyVFnxC6ars4sexZN3aE34XfccrNuumG+QaigPN10NL&#10;/eDkoqQhLEXAJ+GJ6zQ32l98pEMbqHMO3Y2zLfiff5NHe6IgaTmraXdybmm5OTNfLVEzMYBWLf2M&#10;PnwcUgZ/qVlfauyumgMNY0DvhJPpGu3RHK/aQ/VCSz6LOUklrKTMOcfjdY7tPtMjIdVsloxouZzA&#10;pV05GUNHcCPBnpsX4V3HQiT+PsBxx8T4ioytbfS0MNsh6DIxNcLbYtrBTouZCNw9InHzL/+T1fmp&#10;m/4CAAD//wMAUEsDBBQABgAIAAAAIQCtG0Av4AAAAAgBAAAPAAAAZHJzL2Rvd25yZXYueG1sTI9B&#10;T8MwDIXvSPyHyEhcEEuXocFK0wmB4MI0xODAMW1MW2icKsm6wq/HnOBm+z09f69YT64XI4bYedIw&#10;n2UgkGpvO2o0vL7cn1+BiMmQNb0n1PCFEdbl8VFhcusP9IzjLjWCQyjmRkOb0pBLGesWnYkzPyCx&#10;9u6DM4nX0EgbzIHDXS9Vli2lMx3xh9YMeNti/bnbOw3fT2Hjldo8zKu3RTemu7OP7eNW69OT6eYa&#10;RMIp/ZnhF5/RoWSmyu/JRtFr4CKJr2rFA8vLixU3qTSoy0UGsizk/wLlDwAAAP//AwBQSwECLQAU&#10;AAYACAAAACEAtoM4kv4AAADhAQAAEwAAAAAAAAAAAAAAAAAAAAAAW0NvbnRlbnRfVHlwZXNdLnht&#10;bFBLAQItABQABgAIAAAAIQA4/SH/1gAAAJQBAAALAAAAAAAAAAAAAAAAAC8BAABfcmVscy8ucmVs&#10;c1BLAQItABQABgAIAAAAIQD4QT+oXAIAADIFAAAOAAAAAAAAAAAAAAAAAC4CAABkcnMvZTJvRG9j&#10;LnhtbFBLAQItABQABgAIAAAAIQCtG0Av4AAAAAgBAAAPAAAAAAAAAAAAAAAAALYEAABkcnMvZG93&#10;bnJldi54bWxQSwUGAAAAAAQABADzAAAAwwUAAAAA&#10;" filled="f" stroked="f">
+              <v:shape id="Cuadro de texto 2" o:spid="_x0000_s1026" type="#_x0000_t202" style="position:absolute;margin-left:70.2pt;margin-top:5.5pt;width:324.9pt;height:53.25pt;z-index:251659264;visibility:visible;mso-wrap-style:none;mso-height-percent:0;mso-wrap-distance-left:9pt;mso-wrap-distance-top:0;mso-wrap-distance-right:9pt;mso-wrap-distance-bottom:0;mso-position-horizontal:absolute;mso-position-horizontal-relative:margin;mso-position-vertical:absolute;mso-position-vertical-relative:text;mso-height-percent:0;mso-height-relative:margin;v-text-anchor:top" o:gfxdata="UEsDBBQABgAIAAAAIQC2gziS/gAAAOEBAAATAAAAW0NvbnRlbnRfVHlwZXNdLnhtbJSRQU7DMBBF&#10;90jcwfIWJU67QAgl6YK0S0CoHGBkTxKLZGx5TGhvj5O2G0SRWNoz/78nu9wcxkFMGNg6quQqL6RA&#10;0s5Y6ir5vt9lD1JwBDIwOMJKHpHlpr69KfdHjyxSmriSfYz+USnWPY7AufNIadK6MEJMx9ApD/oD&#10;OlTrorhX2lFEilmcO2RdNtjC5xDF9pCuTyYBB5bi6bQ4syoJ3g9WQ0ymaiLzg5KdCXlKLjvcW893&#10;SUOqXwnz5DrgnHtJTxOsQfEKIT7DmDSUCaxw7Rqn8787ZsmRM9e2VmPeBN4uqYvTtW7jvijg9N/y&#10;JsXecLq0q+WD6m8AAAD//wMAUEsDBBQABgAIAAAAIQA4/SH/1gAAAJQBAAALAAAAX3JlbHMvLnJl&#10;bHOkkMFqwzAMhu+DvYPRfXGawxijTi+j0GvpHsDYimMaW0Yy2fr2M4PBMnrbUb/Q94l/f/hMi1qR&#10;JVI2sOt6UJgd+ZiDgffL8ekFlFSbvV0oo4EbChzGx4f9GRdb25HMsYhqlCwG5lrLq9biZkxWOiqY&#10;22YiTra2kYMu1l1tQD30/bPm3wwYN0x18gb45AdQl1tp5j/sFB2T0FQ7R0nTNEV3j6o9feQzro1i&#10;OWA14Fm+Q8a1a8+Bvu/d/dMb2JY5uiPbhG/ktn4cqGU/er3pcvwCAAD//wMAUEsDBBQABgAIAAAA&#10;IQCIc00UXwIAADIFAAAOAAAAZHJzL2Uyb0RvYy54bWysVEtv2zAMvg/YfxB0X51kadoZdYosRYYB&#10;QVssHXpWZKkxJouCxMTOfv0o2Xms26XDLjbFl8iPH3Vz29aG7ZQPFdiCDy8GnCkroazsS8G/Py0+&#10;XHMWUNhSGLCq4HsV+O30/bubxuVqBBswpfKMktiQN67gG0SXZ1mQG1WLcAFOWTJq8LVAOvqXrPSi&#10;oey1yUaDwSRrwJfOg1QhkPauM/Jpyq+1kvigdVDITMGpNkxfn77r+M2mNyJ/8cJtKtmXIf6hilpU&#10;li49proTKNjWV3+kqivpIYDGCwl1BlpXUqUeqJvh4FU3q41wKvVC4AR3hCn8v7Tyfrdyj55h+xla&#10;GmAEpHEhD6SM/bTa1/FPlTKyE4T7I2yqRSZJOR6OJqOPZJJkm1xNRleXMU12inY+4BcFNYtCwT2N&#10;JaEldsuAnevBJV5mYVEZk0Zj7G8KytlpVJptH30qOEm4NypGGftNaVaVqe6oSKxSc+PZThAfhJTK&#10;Ymo55SXv6KXp7rcE9v4xtKvqLcHHiHQzWDwG15UFn1B6VXb541Cy7vwJ6rO+o4jtuu0HuYZyT/P1&#10;0FE/OLmoaAhLEfBReOI6zY32Fx/oow00BYde4mwD/uff9NGfKEhWzhranYJbWm7OzFdL1Pw0HI/j&#10;qqXD+PJqRAd/blmfW+y2ngMNY0jvhJNJjP5oDqL2UD/Tks/inWQSVtLNBceDOMdun+mRkGo2S060&#10;XE7g0q6cjKkjuJFgT+2z8K5nIRJ/7+GwYyJ/RcbON0ZamG0RdJWYGuHtMO1hp8VMXO8fkbj55+fk&#10;dXrqpr8AAAD//wMAUEsDBBQABgAIAAAAIQA8mro04AAAAAoBAAAPAAAAZHJzL2Rvd25yZXYueG1s&#10;TI9BT8MwDIXvSPyHyEhcEEtaBoPSdEIguGwaYnDgmDamLTRO1WRd4dfjneDmZz89fy9fTq4TIw6h&#10;9aQhmSkQSJW3LdUa3l4fz69BhGjIms4TavjGAMvi+Cg3mfV7esFxG2vBIRQyo6GJsc+kDFWDzoSZ&#10;75H49uEHZyLLoZZ2MHsOd51MlbqSzrTEHxrT432D1dd25zT8PA9rn6brp6R8v2jH+HD2uVlttD49&#10;me5uQUSc4p8ZDviMDgUzlX5HNoiO9VzN2cpDwp3YsLhRKYjysFhcgixy+b9C8QsAAP//AwBQSwEC&#10;LQAUAAYACAAAACEAtoM4kv4AAADhAQAAEwAAAAAAAAAAAAAAAAAAAAAAW0NvbnRlbnRfVHlwZXNd&#10;LnhtbFBLAQItABQABgAIAAAAIQA4/SH/1gAAAJQBAAALAAAAAAAAAAAAAAAAAC8BAABfcmVscy8u&#10;cmVsc1BLAQItABQABgAIAAAAIQCIc00UXwIAADIFAAAOAAAAAAAAAAAAAAAAAC4CAABkcnMvZTJv&#10;RG9jLnhtbFBLAQItABQABgAIAAAAIQA8mro04AAAAAoBAAAPAAAAAAAAAAAAAAAAALkEAABkcnMv&#10;ZG93bnJldi54bWxQSwUGAAAAAAQABADzAAAAxgUAAAAA&#10;" filled="f" stroked="f">
                 <v:textbox>
                   <w:txbxContent>
                     <w:p>
@@ -134,305 +154,143 @@
           </mc:Fallback>
         </mc:AlternateContent>
       </w:r>
-      <w:r>
-        <w:tab/>
-      </w:r>
-    </w:p>
-    <w:p/>
-    <w:p/>
-    <w:p>
-      <w:pPr>
-        <w:tabs>
-          <w:tab w:val="left" w:pos="7177"/>
-        </w:tabs>
-      </w:pPr>
-      <w:r>
-        <w:tab/>
-      </w:r>
     </w:p>
     <w:p/>
     <w:p/>
     <w:p/>
     <w:p/>
     <w:p>
-      <w:r>
-        <w:rPr>
-          <w:noProof/>
-          <w:lang w:val="es-PE" w:eastAsia="es-PE"/>
-        </w:rPr>
-        <mc:AlternateContent>
-          <mc:Choice Requires="wps">
-            <w:drawing>
-              <wp:anchor distT="0" distB="0" distL="114300" distR="114300" simplePos="0" relativeHeight="251661312" behindDoc="0" locked="0" layoutInCell="1" allowOverlap="1" wp14:anchorId="4A2CAC62" wp14:editId="03136134">
-                <wp:simplePos x="0" y="0"/>
-                <wp:positionH relativeFrom="margin">
-                  <wp:posOffset>539750</wp:posOffset>
-                </wp:positionH>
-                <wp:positionV relativeFrom="paragraph">
-                  <wp:posOffset>135255</wp:posOffset>
-                </wp:positionV>
-                <wp:extent cx="3667125" cy="628650"/>
-                <wp:effectExtent l="0" t="0" r="0" b="0"/>
-                <wp:wrapSquare wrapText="bothSides"/>
-                <wp:docPr id="5" name="Cuadro de texto 3"/>
-                <wp:cNvGraphicFramePr/>
-                <a:graphic xmlns:a="http://schemas.openxmlformats.org/drawingml/2006/main">
-                  <a:graphicData uri="http://schemas.microsoft.com/office/word/2010/wordprocessingShape">
-                    <wps:wsp>
-                      <wps:cNvSpPr txBox="1"/>
-                      <wps:spPr>
-                        <a:xfrm>
-                          <a:off x="0" y="0"/>
-                          <a:ext cx="3667125" cy="628650"/>
-                        </a:xfrm>
-                        <a:prstGeom prst="rect">
-                          <a:avLst/>
-                        </a:prstGeom>
-                        <a:noFill/>
-                        <a:ln>
-                          <a:noFill/>
-                        </a:ln>
-                        <a:effectLst/>
-                      </wps:spPr>
-                      <wps:style>
-                        <a:lnRef idx="0">
-                          <a:schemeClr val="accent1"/>
-                        </a:lnRef>
-                        <a:fillRef idx="0">
-                          <a:schemeClr val="accent1"/>
-                        </a:fillRef>
-                        <a:effectRef idx="0">
-                          <a:schemeClr val="accent1"/>
-                        </a:effectRef>
-                        <a:fontRef idx="minor">
-                          <a:schemeClr val="dk1"/>
-                        </a:fontRef>
-                      </wps:style>
-                      <wps:txbx>
-                        <w:txbxContent>
-                          <w:p>
-                            <w:pPr>
-                              <w:spacing w:line="360" w:lineRule="auto"/>
-                              <w:jc w:val="center"/>
-                              <w:rPr>
-                                <w:rFonts w:ascii="Proxima Nova" w:hAnsi="Proxima Nova"/>
-                                <w:color w:val="404040" w:themeColor="text1" w:themeTint="BF"/>
-                              </w:rPr>
-                            </w:pPr>
-                            <w:r>
-                              <w:rPr>
-                                <w:rFonts w:ascii="Proxima Nova" w:hAnsi="Proxima Nova"/>
-                                <w:color w:val="404040" w:themeColor="text1" w:themeTint="BF"/>
-                              </w:rPr>
-                              <w:t xml:space="preserve">El Organismo </w:t>
-                            </w:r>
-                            <w:r>
-                              <w:rPr>
-                                <w:rFonts w:ascii="Proxima Nova" w:hAnsi="Proxima Nova"/>
-                                <w:color w:val="404040" w:themeColor="text1" w:themeTint="BF"/>
-                              </w:rPr>
-                              <w:t xml:space="preserve">de </w:t>
-                            </w:r>
-                            <w:r>
-                              <w:rPr>
-                                <w:rFonts w:ascii="Proxima Nova" w:hAnsi="Proxima Nova"/>
-                                <w:color w:val="404040" w:themeColor="text1" w:themeTint="BF"/>
-                              </w:rPr>
-                              <w:t>Supervis</w:t>
-                            </w:r>
-                            <w:r>
-                              <w:rPr>
-                                <w:rFonts w:ascii="Proxima Nova" w:hAnsi="Proxima Nova"/>
-                                <w:color w:val="404040" w:themeColor="text1" w:themeTint="BF"/>
-                              </w:rPr>
-                              <w:t>ión</w:t>
-                            </w:r>
-                            <w:r>
-                              <w:rPr>
-                                <w:rFonts w:ascii="Proxima Nova" w:hAnsi="Proxima Nova"/>
-                                <w:color w:val="404040" w:themeColor="text1" w:themeTint="BF"/>
-                              </w:rPr>
-                              <w:t xml:space="preserve"> de los Recursos Forestales</w:t>
-                            </w:r>
-                          </w:p>
-                          <w:p>
-                            <w:pPr>
-                              <w:spacing w:line="360" w:lineRule="auto"/>
-                              <w:jc w:val="center"/>
-                            </w:pPr>
-                            <w:r>
-                              <w:rPr>
-                                <w:rFonts w:ascii="Proxima Nova" w:hAnsi="Proxima Nova"/>
-                                <w:color w:val="404040" w:themeColor="text1" w:themeTint="BF"/>
-                              </w:rPr>
-                              <w:t xml:space="preserve">y de Fauna Silvestre (OSINFOR), otorga </w:t>
-                            </w:r>
-                            <w:r>
-                              <w:rPr>
-                                <w:rFonts w:ascii="Proxima Nova" w:hAnsi="Proxima Nova"/>
-                                <w:color w:val="404040" w:themeColor="text1" w:themeTint="BF"/>
-                              </w:rPr>
-                              <w:t>la</w:t>
-                            </w:r>
-                            <w:r>
-                              <w:rPr>
-                                <w:rFonts w:ascii="Proxima Nova" w:hAnsi="Proxima Nova"/>
-                                <w:color w:val="404040" w:themeColor="text1" w:themeTint="BF"/>
-                              </w:rPr>
-                              <w:t xml:space="preserve"> presente</w:t>
-                            </w:r>
-                            <w:r>
-                              <w:rPr>
-                                <w:rFonts w:ascii="Proxima Nova" w:hAnsi="Proxima Nova"/>
-                                <w:color w:val="404040" w:themeColor="text1" w:themeTint="BF"/>
-                              </w:rPr>
-                              <w:t xml:space="preserve"> constancia a:</w:t>
-                            </w:r>
-                            <w:r>
-                              <w:t xml:space="preserve"> </w:t>
-                            </w:r>
-                          </w:p>
-                        </w:txbxContent>
-                      </wps:txbx>
-                      <wps:bodyPr rot="0" spcFirstLastPara="0" vertOverflow="overflow" horzOverflow="overflow" vert="horz" wrap="none" lIns="91440" tIns="45720" rIns="91440" bIns="45720" numCol="1" spcCol="0" rtlCol="0" fromWordArt="0" anchor="t" anchorCtr="0" forceAA="0" compatLnSpc="1">
-                        <a:prstTxWarp prst="textNoShape">
-                          <a:avLst/>
-                        </a:prstTxWarp>
-                        <a:noAutofit/>
-                      </wps:bodyPr>
-                    </wps:wsp>
-                  </a:graphicData>
-                </a:graphic>
-                <wp14:sizeRelV relativeFrom="margin">
-                  <wp14:pctHeight>0</wp14:pctHeight>
-                </wp14:sizeRelV>
-              </wp:anchor>
-            </w:drawing>
-          </mc:Choice>
-          <mc:Fallback>
-            <w:pict>
-              <v:shape w14:anchorId="4A2CAC62" id="Cuadro de texto 3" o:spid="_x0000_s1027" type="#_x0000_t202" style="position:absolute;margin-left:42.5pt;margin-top:10.65pt;width:288.75pt;height:49.5pt;z-index:251661312;visibility:visible;mso-wrap-style:none;mso-height-percent:0;mso-wrap-distance-left:9pt;mso-wrap-distance-top:0;mso-wrap-distance-right:9pt;mso-wrap-distance-bottom:0;mso-position-horizontal:absolute;mso-position-horizontal-relative:margin;mso-position-vertical:absolute;mso-position-vertical-relative:text;mso-height-percent:0;mso-height-relative:margin;v-text-anchor:top" o:gfxdata="UEsDBBQABgAIAAAAIQC2gziS/gAAAOEBAAATAAAAW0NvbnRlbnRfVHlwZXNdLnhtbJSRQU7DMBBF&#10;90jcwfIWJU67QAgl6YK0S0CoHGBkTxKLZGx5TGhvj5O2G0SRWNoz/78nu9wcxkFMGNg6quQqL6RA&#10;0s5Y6ir5vt9lD1JwBDIwOMJKHpHlpr69KfdHjyxSmriSfYz+USnWPY7AufNIadK6MEJMx9ApD/oD&#10;OlTrorhX2lFEilmcO2RdNtjC5xDF9pCuTyYBB5bi6bQ4syoJ3g9WQ0ymaiLzg5KdCXlKLjvcW893&#10;SUOqXwnz5DrgnHtJTxOsQfEKIT7DmDSUCaxw7Rqn8787ZsmRM9e2VmPeBN4uqYvTtW7jvijg9N/y&#10;JsXecLq0q+WD6m8AAAD//wMAUEsDBBQABgAIAAAAIQA4/SH/1gAAAJQBAAALAAAAX3JlbHMvLnJl&#10;bHOkkMFqwzAMhu+DvYPRfXGawxijTi+j0GvpHsDYimMaW0Yy2fr2M4PBMnrbUb/Q94l/f/hMi1qR&#10;JVI2sOt6UJgd+ZiDgffL8ekFlFSbvV0oo4EbChzGx4f9GRdb25HMsYhqlCwG5lrLq9biZkxWOiqY&#10;22YiTra2kYMu1l1tQD30/bPm3wwYN0x18gb45AdQl1tp5j/sFB2T0FQ7R0nTNEV3j6o9feQzro1i&#10;OWA14Fm+Q8a1a8+Bvu/d/dMb2JY5uiPbhG/ktn4cqGU/er3pcvwCAAD//wMAUEsDBBQABgAIAAAA&#10;IQCpYFOwYQIAADkFAAAOAAAAZHJzL2Uyb0RvYy54bWysVF9v2jAQf5+072D5fQQY0C5qqBgV06Sq&#10;rUanPhvHLtEcn2UfJOzT7+wEyrq9dNqLfb7/97s7X123tWF75UMFtuCjwZAzZSWUlX0u+PfH1YdL&#10;zgIKWwoDVhX8oAK/nr9/d9W4XI1hC6ZUnpETG/LGFXyL6PIsC3KrahEG4JQloQZfC6Snf85KLxry&#10;XptsPBzOsgZ86TxIFQJxbzohnyf/WiuJ91oHhcwUnHLDdPp0buKZza9E/uyF21ayT0P8Qxa1qCwF&#10;Pbm6ESjYzld/uKor6SGAxoGEOgOtK6lSDVTNaPiqmvVWOJVqIXCCO8EU/p9bebdfuwfPsP0MLTUw&#10;AtK4kAdixnpa7et4U6aM5ATh4QSbapFJYn6czS5G4ylnkmSz8eVsmnDNXqydD/hFQc0iUXBPbUlo&#10;if1tQIpIqkeVGMzCqjImtcbY3xik2HFU6m1v/ZJwovBgVLQy9pvSrCpT3pGRpkotjWd7QfMgpFQW&#10;U8nJL2lHLU2x32LY60fTLqu3GJ8sUmSweDKuKws+ofQq7fLHMWXd6RN+Z3VHEttNS4Wf9XMD5YHa&#10;7KHbgODkqqJe3IqAD8LTyFNnaY3xng5toCk49BRnW/A//8aP+jSJJOWsoRUquKUd58x8tTShn0aT&#10;Sdy49JhML8b08OeSzbnE7uolUE9G9F04mcioj+ZIag/1E+36IsYkkbCSIhccj+QSu7Wmv0KqxSIp&#10;0Y45gbd27WR0HTGOc/bYPgnv+mFEGuM7OK6ayF/NZKcbLS0sdgi6SgMbUe4w7dGn/Uxz3P8l8QM4&#10;fyetlx9v/gsAAP//AwBQSwMEFAAGAAgAAAAhACMdSyrgAAAACQEAAA8AAABkcnMvZG93bnJldi54&#10;bWxMjzFPwzAUhHck/oP1kFgQdeKoURXiVAgEC1UrSoeOTmySQPwc2W4a+PU8JhhPd7r7rlzPdmCT&#10;8aF3KCFdJMAMNk732Eo4vD3droCFqFCrwaGR8GUCrKvLi1IV2p3x1Uz72DIqwVAoCV2MY8F5aDpj&#10;VVi40SB5785bFUn6lmuvzlRuBy6SJOdW9UgLnRrNQ2eaz/3JSvje+Y0TYvOc1sesn+Ljzcf2ZSvl&#10;9dV8fwcsmjn+heEXn9ChIqbanVAHNkhYLelKlCDSDBj5eS6WwGoKiiQDXpX8/4PqBwAA//8DAFBL&#10;AQItABQABgAIAAAAIQC2gziS/gAAAOEBAAATAAAAAAAAAAAAAAAAAAAAAABbQ29udGVudF9UeXBl&#10;c10ueG1sUEsBAi0AFAAGAAgAAAAhADj9If/WAAAAlAEAAAsAAAAAAAAAAAAAAAAALwEAAF9yZWxz&#10;Ly5yZWxzUEsBAi0AFAAGAAgAAAAhAKlgU7BhAgAAOQUAAA4AAAAAAAAAAAAAAAAALgIAAGRycy9l&#10;Mm9Eb2MueG1sUEsBAi0AFAAGAAgAAAAhACMdSyrgAAAACQEAAA8AAAAAAAAAAAAAAAAAuwQAAGRy&#10;cy9kb3ducmV2LnhtbFBLBQYAAAAABAAEAPMAAADIBQAAAAA=&#10;" filled="f" stroked="f">
-                <v:textbox>
-                  <w:txbxContent>
-                    <w:p>
-                      <w:pPr>
-                        <w:spacing w:line="360" w:lineRule="auto"/>
-                        <w:jc w:val="center"/>
-                        <w:rPr>
-                          <w:rFonts w:ascii="Proxima Nova" w:hAnsi="Proxima Nova"/>
-                          <w:color w:val="404040" w:themeColor="text1" w:themeTint="BF"/>
-                        </w:rPr>
-                      </w:pPr>
-                      <w:r>
-                        <w:rPr>
-                          <w:rFonts w:ascii="Proxima Nova" w:hAnsi="Proxima Nova"/>
-                          <w:color w:val="404040" w:themeColor="text1" w:themeTint="BF"/>
-                        </w:rPr>
-                        <w:t xml:space="preserve">El Organismo </w:t>
-                      </w:r>
-                      <w:r>
-                        <w:rPr>
-                          <w:rFonts w:ascii="Proxima Nova" w:hAnsi="Proxima Nova"/>
-                          <w:color w:val="404040" w:themeColor="text1" w:themeTint="BF"/>
-                        </w:rPr>
-                        <w:t xml:space="preserve">de </w:t>
-                      </w:r>
-                      <w:r>
-                        <w:rPr>
-                          <w:rFonts w:ascii="Proxima Nova" w:hAnsi="Proxima Nova"/>
-                          <w:color w:val="404040" w:themeColor="text1" w:themeTint="BF"/>
-                        </w:rPr>
-                        <w:t>Supervis</w:t>
-                      </w:r>
-                      <w:r>
-                        <w:rPr>
-                          <w:rFonts w:ascii="Proxima Nova" w:hAnsi="Proxima Nova"/>
-                          <w:color w:val="404040" w:themeColor="text1" w:themeTint="BF"/>
-                        </w:rPr>
-                        <w:t>ión</w:t>
-                      </w:r>
-                      <w:r>
-                        <w:rPr>
-                          <w:rFonts w:ascii="Proxima Nova" w:hAnsi="Proxima Nova"/>
-                          <w:color w:val="404040" w:themeColor="text1" w:themeTint="BF"/>
-                        </w:rPr>
-                        <w:t xml:space="preserve"> de los Recursos Forestales</w:t>
-                      </w:r>
-                    </w:p>
-                    <w:p>
-                      <w:pPr>
-                        <w:spacing w:line="360" w:lineRule="auto"/>
-                        <w:jc w:val="center"/>
-                      </w:pPr>
-                      <w:r>
-                        <w:rPr>
-                          <w:rFonts w:ascii="Proxima Nova" w:hAnsi="Proxima Nova"/>
-                          <w:color w:val="404040" w:themeColor="text1" w:themeTint="BF"/>
-                        </w:rPr>
-                        <w:t xml:space="preserve">y de Fauna Silvestre (OSINFOR), otorga </w:t>
-                      </w:r>
-                      <w:r>
-                        <w:rPr>
-                          <w:rFonts w:ascii="Proxima Nova" w:hAnsi="Proxima Nova"/>
-                          <w:color w:val="404040" w:themeColor="text1" w:themeTint="BF"/>
-                        </w:rPr>
-                        <w:t>la</w:t>
-                      </w:r>
-                      <w:r>
-                        <w:rPr>
-                          <w:rFonts w:ascii="Proxima Nova" w:hAnsi="Proxima Nova"/>
-                          <w:color w:val="404040" w:themeColor="text1" w:themeTint="BF"/>
-                        </w:rPr>
-                        <w:t xml:space="preserve"> presente</w:t>
-                      </w:r>
-                      <w:r>
-                        <w:rPr>
-                          <w:rFonts w:ascii="Proxima Nova" w:hAnsi="Proxima Nova"/>
-                          <w:color w:val="404040" w:themeColor="text1" w:themeTint="BF"/>
-                        </w:rPr>
-                        <w:t xml:space="preserve"> constancia a:</w:t>
-                      </w:r>
-                      <w:r>
-                        <w:t xml:space="preserve"> </w:t>
-                      </w:r>
-                    </w:p>
-                  </w:txbxContent>
-                </v:textbox>
-                <w10:wrap type="square" anchorx="margin"/>
-              </v:shape>
-            </w:pict>
-          </mc:Fallback>
-        </mc:AlternateContent>
+      <w:pPr>
+        <w:spacing w:line="360" w:lineRule="auto"/>
+        <w:jc w:val="center"/>
+        <w:rPr>
+          <w:rFonts w:ascii="Proxima Nova" w:hAnsi="Proxima Nova"/>
+          <w:color w:val="404040" w:themeColor="text1" w:themeTint="BF"/>
+        </w:rPr>
+      </w:pPr>
+      <w:r>
+        <w:rPr>
+          <w:rFonts w:ascii="Proxima Nova" w:hAnsi="Proxima Nova"/>
+          <w:color w:val="404040" w:themeColor="text1" w:themeTint="BF"/>
+        </w:rPr>
+        <w:t xml:space="preserve">El Organismo </w:t>
+      </w:r>
+      <w:r>
+        <w:rPr>
+          <w:rFonts w:ascii="Proxima Nova" w:hAnsi="Proxima Nova"/>
+          <w:color w:val="404040" w:themeColor="text1" w:themeTint="BF"/>
+        </w:rPr>
+        <w:t xml:space="preserve">de </w:t>
+      </w:r>
+      <w:r>
+        <w:rPr>
+          <w:rFonts w:ascii="Proxima Nova" w:hAnsi="Proxima Nova"/>
+          <w:color w:val="404040" w:themeColor="text1" w:themeTint="BF"/>
+        </w:rPr>
+        <w:t>Supervis</w:t>
+      </w:r>
+      <w:r>
+        <w:rPr>
+          <w:rFonts w:ascii="Proxima Nova" w:hAnsi="Proxima Nova"/>
+          <w:color w:val="404040" w:themeColor="text1" w:themeTint="BF"/>
+        </w:rPr>
+        <w:t>ión</w:t>
+      </w:r>
+      <w:r>
+        <w:rPr>
+          <w:rFonts w:ascii="Proxima Nova" w:hAnsi="Proxima Nova"/>
+          <w:color w:val="404040" w:themeColor="text1" w:themeTint="BF"/>
+        </w:rPr>
+        <w:t xml:space="preserve"> de los Recursos Forestales</w:t>
+      </w:r>
+    </w:p>
+    <w:p>
+      <w:pPr>
+        <w:spacing w:line="360" w:lineRule="auto"/>
+        <w:jc w:val="center"/>
+      </w:pPr>
+      <w:r>
+        <w:rPr>
+          <w:rFonts w:ascii="Proxima Nova" w:hAnsi="Proxima Nova"/>
+          <w:color w:val="404040" w:themeColor="text1" w:themeTint="BF"/>
+        </w:rPr>
+        <w:t xml:space="preserve">y de Fauna Silvestre (OSINFOR), otorga </w:t>
+      </w:r>
+      <w:r>
+        <w:rPr>
+          <w:rFonts w:ascii="Proxima Nova" w:hAnsi="Proxima Nova"/>
+          <w:color w:val="404040" w:themeColor="text1" w:themeTint="BF"/>
+        </w:rPr>
+        <w:t>la</w:t>
+      </w:r>
+      <w:r>
+        <w:rPr>
+          <w:rFonts w:ascii="Proxima Nova" w:hAnsi="Proxima Nova"/>
+          <w:color w:val="404040" w:themeColor="text1" w:themeTint="BF"/>
+        </w:rPr>
+        <w:t xml:space="preserve"> presente</w:t>
+      </w:r>
+      <w:r>
+        <w:rPr>
+          <w:rFonts w:ascii="Proxima Nova" w:hAnsi="Proxima Nova"/>
+          <w:color w:val="404040" w:themeColor="text1" w:themeTint="BF"/>
+        </w:rPr>
+        <w:t xml:space="preserve"> constancia a:</w:t>
+      </w:r>
+      <w:r>
+        <w:t xml:space="preserve"> </w:t>
       </w:r>
     </w:p>
     <w:p/>
     <w:p/>
     <w:p/>
     <w:p/>
-    <w:p/>
-    <w:p/>
-    <w:p/>
-    <w:p/>
-    <w:p/>
     <w:p>
       <w:pPr>
         <w:spacing w:line="360" w:lineRule="auto"/>
         <w:jc w:val="both"/>
         <w:rPr>
           <w:rFonts w:ascii="Proxima Nova" w:hAnsi="Proxima Nova"/>
+          <w:color w:val="404040" w:themeColor="text1" w:themeTint="BF"/>
           <w:sz w:val="22"/>
         </w:rPr>
       </w:pPr>
       <w:r>
         <w:rPr>
           <w:rFonts w:ascii="Proxima Nova" w:hAnsi="Proxima Nova"/>
-          <w:sz w:val="22"/>
-        </w:rPr>
-        <w:t xml:space="preserve">Por haber participado en el </w:t>
-      </w:r>
-      <w:r>
-        <w:rPr>
-          <w:rFonts w:ascii="Proxima Nova" w:hAnsi="Proxima Nova"/>
+          <w:color w:val="404040" w:themeColor="text1" w:themeTint="BF"/>
+          <w:sz w:val="22"/>
+        </w:rPr>
+        <w:t xml:space="preserve">Por </w:t>
+      </w:r>
+      <w:r>
+        <w:rPr>
+          <w:rFonts w:ascii="Proxima Nova" w:hAnsi="Proxima Nova"/>
+          <w:color w:val="404040" w:themeColor="text1" w:themeTint="BF"/>
+          <w:sz w:val="22"/>
+        </w:rPr>
+        <w:t>haber participado</w:t>
+      </w:r>
+      <w:r>
+        <w:rPr>
+          <w:rFonts w:ascii="Proxima Nova" w:hAnsi="Proxima Nova"/>
+          <w:color w:val="404040" w:themeColor="text1" w:themeTint="BF"/>
+          <w:sz w:val="22"/>
+        </w:rPr>
+        <w:t xml:space="preserve"> </w:t>
+      </w:r>
+      <w:r>
+        <w:rPr>
+          <w:rFonts w:ascii="Proxima Nova" w:hAnsi="Proxima Nova"/>
+          <w:color w:val="404040" w:themeColor="text1" w:themeTint="BF"/>
+          <w:sz w:val="22"/>
+        </w:rPr>
+        <w:t xml:space="preserve">en el </w:t>
+      </w:r>
+      <w:r>
+        <w:rPr>
+          <w:rFonts w:ascii="Proxima Nova" w:hAnsi="Proxima Nova"/>
+          <w:color w:val="404040" w:themeColor="text1" w:themeTint="BF"/>
           <w:sz w:val="22"/>
         </w:rPr>
         <w:t>VAR_TIPOTALLER</w:t>
@@ -440,6 +298,7 @@
       <w:r>
         <w:rPr>
           <w:rFonts w:ascii="Proxima Nova" w:hAnsi="Proxima Nova"/>
+          <w:color w:val="404040" w:themeColor="text1" w:themeTint="BF"/>
           <w:sz w:val="22"/>
         </w:rPr>
         <w:t xml:space="preserve">: </w:t>
@@ -449,6 +308,7 @@
           <w:rFonts w:ascii="Proxima Nova" w:hAnsi="Proxima Nova"/>
           <w:b/>
           <w:bCs/>
+          <w:color w:val="404040" w:themeColor="text1" w:themeTint="BF"/>
           <w:sz w:val="22"/>
         </w:rPr>
         <w:t>“</w:t>
@@ -474,9 +334,18 @@
       <w:r>
         <w:rPr>
           <w:rFonts w:ascii="Proxima Nova" w:hAnsi="Proxima Nova"/>
-          <w:sz w:val="22"/>
-        </w:rPr>
-        <w:t xml:space="preserve">, dirigido a </w:t>
+          <w:color w:val="404040" w:themeColor="text1" w:themeTint="BF"/>
+          <w:sz w:val="22"/>
+        </w:rPr>
+        <w:t xml:space="preserve">, </w:t>
+      </w:r>
+      <w:r>
+        <w:rPr>
+          <w:rFonts w:ascii="Proxima Nova" w:hAnsi="Proxima Nova"/>
+          <w:color w:val="404040" w:themeColor="text1" w:themeTint="BF"/>
+          <w:sz w:val="22"/>
+        </w:rPr>
+        <w:t xml:space="preserve">dirigido a </w:t>
       </w:r>
       <w:r>
         <w:rPr>
@@ -488,6 +357,7 @@
       <w:r>
         <w:rPr>
           <w:rFonts w:ascii="Proxima Nova" w:hAnsi="Proxima Nova"/>
+          <w:color w:val="404040" w:themeColor="text1" w:themeTint="BF"/>
           <w:sz w:val="22"/>
         </w:rPr>
         <w:t xml:space="preserve">, con modalidad </w:t>
@@ -504,18 +374,44 @@
           <w:rFonts w:ascii="Proxima Nova" w:hAnsi="Proxima Nova"/>
           <w:sz w:val="22"/>
         </w:rPr>
-        <w:t>, desarrollado el día</w:t>
-      </w:r>
-      <w:r>
-        <w:rPr>
-          <w:rFonts w:ascii="Proxima Nova" w:hAnsi="Proxima Nova"/>
-          <w:sz w:val="22"/>
-        </w:rPr>
-        <w:t xml:space="preserve"> VAR_FECHATALLER</w:t>
-      </w:r>
-      <w:r>
-        <w:rPr>
-          <w:rFonts w:ascii="Proxima Nova" w:hAnsi="Proxima Nova"/>
+        <w:t>,</w:t>
+      </w:r>
+      <w:r>
+        <w:rPr>
+          <w:rFonts w:ascii="Proxima Nova" w:hAnsi="Proxima Nova"/>
+          <w:color w:val="FF0000"/>
+          <w:sz w:val="22"/>
+        </w:rPr>
+        <w:t xml:space="preserve"> </w:t>
+      </w:r>
+      <w:r>
+        <w:rPr>
+          <w:rFonts w:ascii="Proxima Nova" w:hAnsi="Proxima Nova"/>
+          <w:color w:val="404040" w:themeColor="text1" w:themeTint="BF"/>
+          <w:sz w:val="22"/>
+        </w:rPr>
+        <w:t>desarrollado</w:t>
+      </w:r>
+      <w:r>
+        <w:rPr>
+          <w:rFonts w:ascii="Proxima Nova" w:hAnsi="Proxima Nova"/>
+          <w:color w:val="404040" w:themeColor="text1" w:themeTint="BF"/>
+          <w:sz w:val="22"/>
+        </w:rPr>
+        <w:t xml:space="preserve"> </w:t>
+      </w:r>
+      <w:r>
+        <w:rPr>
+          <w:rFonts w:ascii="Proxima Nova" w:hAnsi="Proxima Nova"/>
+          <w:color w:val="404040" w:themeColor="text1" w:themeTint="BF"/>
+          <w:sz w:val="22"/>
+        </w:rPr>
+        <w:t>VAR_FECHATALLER</w:t>
+      </w:r>
+      <w:r>
+        <w:rPr>
+          <w:rFonts w:ascii="Proxima Nova" w:hAnsi="Proxima Nova"/>
+          <w:color w:val="404040" w:themeColor="text1" w:themeTint="BF"/>
           <w:sz w:val="22"/>
         </w:rPr>
         <w:t>, con un total de</w:t>
@@ -523,6 +419,7 @@
       <w:r>
         <w:rPr>
           <w:rFonts w:ascii="Proxima Nova" w:hAnsi="Proxima Nova"/>
+          <w:color w:val="404040" w:themeColor="text1" w:themeTint="BF"/>
           <w:sz w:val="22"/>
         </w:rPr>
         <w:t xml:space="preserve"> VAR_HORAE </w:t>
@@ -530,6 +427,7 @@
       <w:r>
         <w:rPr>
           <w:rFonts w:ascii="Proxima Nova" w:hAnsi="Proxima Nova"/>
+          <w:color w:val="404040" w:themeColor="text1" w:themeTint="BF"/>
           <w:sz w:val="22"/>
         </w:rPr>
         <w:t>horas efectivas.</w:t>
@@ -719,39 +617,7 @@
           <w:rFonts w:ascii="Proxima Nova" w:hAnsi="Proxima Nova"/>
           <w:sz w:val="22"/>
         </w:rPr>
-        <w:t xml:space="preserve">Ing. </w:t>
-      </w:r>
-      <w:proofErr w:type="spellStart"/>
-      <w:r>
-        <w:rPr>
-          <w:rFonts w:ascii="Proxima Nova" w:hAnsi="Proxima Nova"/>
-          <w:sz w:val="22"/>
-        </w:rPr>
-        <w:t>Lucetty</w:t>
-      </w:r>
-      <w:proofErr w:type="spellEnd"/>
-      <w:r>
-        <w:rPr>
-          <w:rFonts w:ascii="Proxima Nova" w:hAnsi="Proxima Nova"/>
-          <w:sz w:val="22"/>
-        </w:rPr>
-        <w:t xml:space="preserve"> </w:t>
-      </w:r>
-      <w:proofErr w:type="spellStart"/>
-      <w:r>
-        <w:rPr>
-          <w:rFonts w:ascii="Proxima Nova" w:hAnsi="Proxima Nova"/>
-          <w:sz w:val="22"/>
-        </w:rPr>
-        <w:t>Ullilen</w:t>
-      </w:r>
-      <w:proofErr w:type="spellEnd"/>
-      <w:r>
-        <w:rPr>
-          <w:rFonts w:ascii="Proxima Nova" w:hAnsi="Proxima Nova"/>
-          <w:sz w:val="22"/>
-        </w:rPr>
-        <w:t xml:space="preserve"> Vega</w:t>
+        <w:t>Ing. Lucetty Ullilen Vega</w:t>
       </w:r>
     </w:p>
     <w:p>
@@ -870,18 +736,8 @@
         <w:bCs/>
         <w:lang w:val="es-ES"/>
       </w:rPr>
-      <w:t xml:space="preserve">Constancia </w:t>
+      <w:t>Constancia N.°</w:t>
     </w:r>
-    <w:proofErr w:type="spellStart"/>
-    <w:r>
-      <w:rPr>
-        <w:b/>
-        <w:bCs/>
-        <w:lang w:val="es-ES"/>
-      </w:rPr>
-      <w:t>N.°</w:t>
-    </w:r>
-    <w:proofErr w:type="spellEnd"/>
   </w:p>
   <w:p>
     <w:pPr>

</xml_diff>